<commit_message>
Milestone 1 Report Final
</commit_message>
<xml_diff>
--- a/03_Deliverables/CMMCFledge_Milestone_1_Report.docx
+++ b/03_Deliverables/CMMCFledge_Milestone_1_Report.docx
@@ -16,10 +16,13 @@
         <w:t xml:space="preserve"> process of </w:t>
       </w:r>
       <w:r>
-        <w:t xml:space="preserve">Cybersecurity Maturity Model Certification (CMMC) </w:t>
-      </w:r>
-      <w:r>
-        <w:t>compliance.</w:t>
+        <w:t xml:space="preserve">the </w:t>
+      </w:r>
+      <w:r>
+        <w:t>Cybersecurity Maturity Model Certification (CMMC)</w:t>
+      </w:r>
+      <w:r>
+        <w:t>.</w:t>
       </w:r>
       <w:r>
         <w:t xml:space="preserve"> CMMC certifications </w:t>
@@ -72,19 +75,19 @@
         <w:ind w:firstLine="720"/>
       </w:pPr>
       <w:r>
-        <w:t xml:space="preserve">Progress made during the period leading up to this milestone has been extremely informative and helpful in laying the foundation for the rest of the CMMC Fledge System. The main goal that was achieved during this period was research into CMMC documentation and figuring </w:t>
-      </w:r>
-      <w:r>
-        <w:t>out the</w:t>
-      </w:r>
-      <w:r>
-        <w:t xml:space="preserve"> best </w:t>
-      </w:r>
-      <w:r>
-        <w:t xml:space="preserve">way to </w:t>
-      </w:r>
-      <w:r>
-        <w:t xml:space="preserve">support the customers of the CMMC Fledge System. By achieving a greater understanding of the process and some of its nuances, </w:t>
+        <w:t>Progress made during the period leading up to this milestone has been extremely informative and helpful in laying the foundation for the rest of the CMMC Fledge System. The main goal that was achieved during this period was research into CMMC documentation</w:t>
+      </w:r>
+      <w:r>
+        <w:t xml:space="preserve">. </w:t>
+      </w:r>
+      <w:r>
+        <w:t xml:space="preserve">By achieving </w:t>
+      </w:r>
+      <w:r>
+        <w:t xml:space="preserve">this </w:t>
+      </w:r>
+      <w:r>
+        <w:t xml:space="preserve">greater understanding of the process and some of its nuances, </w:t>
       </w:r>
       <w:r>
         <w:t>it is</w:t>
@@ -170,7 +173,7 @@
         <w:ind w:firstLine="720"/>
       </w:pPr>
       <w:r>
-        <w:t>These concentrated questions and the surrounding system can be seen through the progress that was made on the storyboards and the supporting website documentation. Within these drawings/writeups a clearer picture of what the CMMC Fledge System exactly is can be seen.</w:t>
+        <w:t>These concentrated questions and the surrounding system can be seen through the progress that was made on the storyboards and the supporting website documentation. Within these drawings/writeups a clearer picture of what the CMMC Fledge System is can be seen.</w:t>
       </w:r>
       <w:r>
         <w:t xml:space="preserve"> Though these are not fully completed, a large chunk of critical storyboards and information has been drafted. </w:t>
@@ -187,7 +190,30 @@
         <w:t>an</w:t>
       </w:r>
       <w:r>
-        <w:t xml:space="preserve"> ERD and a system diagram showing the tools that will be used within the development environment. A GitHub repository has been established to hold the documents drafted thus far and the</w:t>
+        <w:t xml:space="preserve"> ERD and a system diagram showing the tools that will be used within the development environment. A </w:t>
+      </w:r>
+      <w:hyperlink r:id="rId6" w:history="1">
+        <w:r>
+          <w:rPr>
+            <w:rStyle w:val="Hyperlink"/>
+          </w:rPr>
+          <w:t>GitHub r</w:t>
+        </w:r>
+        <w:r>
+          <w:rPr>
+            <w:rStyle w:val="Hyperlink"/>
+          </w:rPr>
+          <w:t>e</w:t>
+        </w:r>
+        <w:r>
+          <w:rPr>
+            <w:rStyle w:val="Hyperlink"/>
+          </w:rPr>
+          <w:t>pository</w:t>
+        </w:r>
+      </w:hyperlink>
+      <w:r>
+        <w:t xml:space="preserve"> has been established to hold the documents drafted thus far and the</w:t>
       </w:r>
       <w:r>
         <w:t xml:space="preserve"> future</w:t>
@@ -199,31 +225,19 @@
         <w:t>M</w:t>
       </w:r>
       <w:r>
-        <w:t>MC Fledge System itself.</w:t>
+        <w:t>MC Fledge System.</w:t>
       </w:r>
     </w:p>
     <w:p>
       <w:r>
         <w:tab/>
-        <w:t xml:space="preserve">This milestone set the foundation for the development of the CMMC Fledge System. This system mainly </w:t>
-      </w:r>
-      <w:r>
-        <w:t>consists</w:t>
-      </w:r>
-      <w:r>
-        <w:t xml:space="preserve"> of </w:t>
-      </w:r>
-      <w:r>
-        <w:t>an</w:t>
+        <w:t>This milestone set the foundation for the development of the CMMC Fledge System.</w:t>
       </w:r>
       <w:r>
         <w:t xml:space="preserve"> </w:t>
       </w:r>
       <w:r>
-        <w:t xml:space="preserve">interactive </w:t>
-      </w:r>
-      <w:r>
-        <w:t xml:space="preserve">webpage and a database. Between </w:t>
+        <w:t xml:space="preserve">Between </w:t>
       </w:r>
       <w:r>
         <w:t>now and the next milestone the implementation</w:t>
@@ -253,27 +267,50 @@
         <w:t>Additionally,</w:t>
       </w:r>
       <w:r>
+        <w:t xml:space="preserve"> the production environment that will house the final form of the CMMC Fledge System will be built.</w:t>
+      </w:r>
+      <w:r>
         <w:t xml:space="preserve"> </w:t>
       </w:r>
       <w:r>
+        <w:t>Finally,</w:t>
+      </w:r>
+      <w:r>
+        <w:t xml:space="preserve"> all potential questions and outcomes from the </w:t>
+      </w:r>
+      <w:r>
         <w:lastRenderedPageBreak/>
-        <w:t>the production environment that will house the final form of the CMMC Fledge System will be built.</w:t>
-      </w:r>
-      <w:r>
-        <w:t xml:space="preserve"> </w:t>
-      </w:r>
-      <w:r>
-        <w:t>Finally,</w:t>
-      </w:r>
-      <w:r>
-        <w:t xml:space="preserve"> all potential questions and outcomes from the CMMC Fledge assessment will be drafted and implemented into the website.</w:t>
-      </w:r>
-      <w:r>
-        <w:t xml:space="preserve"> All progress made from this point forward will be logged within Git</w:t>
-      </w:r>
-      <w:r>
-        <w:t>Hub</w:t>
-      </w:r>
+        <w:t>CMMC Fledge assessment will be drafted and implemented into the website.</w:t>
+      </w:r>
+      <w:r>
+        <w:t xml:space="preserve"> All progress made from this point forward will be logged within </w:t>
+      </w:r>
+      <w:hyperlink r:id="rId7" w:history="1">
+        <w:r>
+          <w:rPr>
+            <w:rStyle w:val="Hyperlink"/>
+          </w:rPr>
+          <w:t>Git</w:t>
+        </w:r>
+        <w:r>
+          <w:rPr>
+            <w:rStyle w:val="Hyperlink"/>
+          </w:rPr>
+          <w:t>H</w:t>
+        </w:r>
+        <w:r>
+          <w:rPr>
+            <w:rStyle w:val="Hyperlink"/>
+          </w:rPr>
+          <w:t>u</w:t>
+        </w:r>
+        <w:r>
+          <w:rPr>
+            <w:rStyle w:val="Hyperlink"/>
+          </w:rPr>
+          <w:t>b</w:t>
+        </w:r>
+      </w:hyperlink>
       <w:r>
         <w:t xml:space="preserve"> commits in addition to the project </w:t>
       </w:r>
@@ -310,7 +347,7 @@
     </w:p>
     <w:p/>
     <w:sectPr>
-      <w:headerReference w:type="default" r:id="rId6"/>
+      <w:headerReference w:type="default" r:id="rId8"/>
       <w:pgSz w:w="12240" w:h="15840"/>
       <w:pgMar w:top="1440" w:right="1440" w:bottom="1440" w:left="1440" w:header="720" w:footer="720" w:gutter="0"/>
       <w:cols w:space="720"/>
@@ -1414,6 +1451,41 @@
     <w:uiPriority w:val="99"/>
     <w:rsid w:val="00D47052"/>
   </w:style>
+  <w:style w:type="character" w:styleId="Hyperlink">
+    <w:name w:val="Hyperlink"/>
+    <w:basedOn w:val="DefaultParagraphFont"/>
+    <w:uiPriority w:val="99"/>
+    <w:unhideWhenUsed/>
+    <w:rsid w:val="00916802"/>
+    <w:rPr>
+      <w:color w:val="467886" w:themeColor="hyperlink"/>
+      <w:u w:val="single"/>
+    </w:rPr>
+  </w:style>
+  <w:style w:type="character" w:styleId="UnresolvedMention">
+    <w:name w:val="Unresolved Mention"/>
+    <w:basedOn w:val="DefaultParagraphFont"/>
+    <w:uiPriority w:val="99"/>
+    <w:semiHidden/>
+    <w:unhideWhenUsed/>
+    <w:rsid w:val="00916802"/>
+    <w:rPr>
+      <w:color w:val="605E5C"/>
+      <w:shd w:val="clear" w:color="auto" w:fill="E1DFDD"/>
+    </w:rPr>
+  </w:style>
+  <w:style w:type="character" w:styleId="FollowedHyperlink">
+    <w:name w:val="FollowedHyperlink"/>
+    <w:basedOn w:val="DefaultParagraphFont"/>
+    <w:uiPriority w:val="99"/>
+    <w:semiHidden/>
+    <w:unhideWhenUsed/>
+    <w:rsid w:val="00916802"/>
+    <w:rPr>
+      <w:color w:val="96607D" w:themeColor="followedHyperlink"/>
+      <w:u w:val="single"/>
+    </w:rPr>
+  </w:style>
 </w:styles>
 </file>
 

</xml_diff>